<commit_message>
Check and improvements of reports
Check on all available reports. Minor changes made to all of them. Addition of unit testing section of ESP controller.
</commit_message>
<xml_diff>
--- a/reports/Report-CarModel.docx
+++ b/reports/Report-CarModel.docx
@@ -146,7 +146,13 @@
         <w:t xml:space="preserve">Last revision on </w:t>
       </w:r>
       <w:r>
-        <w:t>05/07/2020</w:t>
+        <w:t>0</w:t>
+      </w:r>
+      <w:r>
+        <w:t>8</w:t>
+      </w:r>
+      <w:r>
+        <w:t>/07/2020</w:t>
       </w:r>
     </w:p>
     <w:p>
@@ -1061,15 +1067,25 @@
         <w:jc w:val="left"/>
       </w:pPr>
       <w:r>
-        <w:t>For further details, refer to</w:t>
-      </w:r>
-      <w:r>
-        <w:t>:</w:t>
-      </w:r>
-    </w:p>
-    <w:p>
-      <w:pPr>
-        <w:pStyle w:val="Nessunaspaziatura"/>
+        <w:t>For further details</w:t>
+      </w:r>
+      <w:r>
+        <w:t xml:space="preserve"> on the reference vehicle model</w:t>
+      </w:r>
+      <w:r>
+        <w:t>, refer to</w:t>
+      </w:r>
+      <w:r>
+        <w:t xml:space="preserve"> Matlab documentation:</w:t>
+      </w:r>
+    </w:p>
+    <w:p>
+      <w:pPr>
+        <w:pStyle w:val="Nessunaspaziatura"/>
+        <w:numPr>
+          <w:ilvl w:val="0"/>
+          <w:numId w:val="42"/>
+        </w:numPr>
         <w:jc w:val="left"/>
       </w:pPr>
       <w:hyperlink r:id="rId9" w:history="1">
@@ -1077,34 +1093,54 @@
           <w:rPr>
             <w:rStyle w:val="Collegamentoipertestuale"/>
           </w:rPr>
-          <w:t>https://www.mathworks.com/help/vdynblks/ug/constant-radius-maneuver-reference-application.html</w:t>
+          <w:t>Constant Radius Refer</w:t>
         </w:r>
-      </w:hyperlink>
-    </w:p>
-    <w:p>
-      <w:pPr>
-        <w:pStyle w:val="Nessunaspaziatura"/>
-        <w:jc w:val="left"/>
-      </w:pPr>
-      <w:hyperlink r:id="rId10" w:anchor="responsive_offcanvas" w:history="1">
         <w:r>
           <w:rPr>
             <w:rStyle w:val="Collegamentoipertestuale"/>
           </w:rPr>
-          <w:t>https://www.mathworks.com/help/autoblks/ug/electric-vehicle-reference-application.html#responsive_offcanvas</w:t>
+          <w:t>e</w:t>
+        </w:r>
+        <w:r>
+          <w:rPr>
+            <w:rStyle w:val="Collegamentoipertestuale"/>
+          </w:rPr>
+          <w:t>nce Application</w:t>
         </w:r>
       </w:hyperlink>
     </w:p>
     <w:p>
       <w:pPr>
         <w:pStyle w:val="Nessunaspaziatura"/>
+        <w:numPr>
+          <w:ilvl w:val="0"/>
+          <w:numId w:val="42"/>
+        </w:numPr>
         <w:jc w:val="left"/>
       </w:pPr>
-    </w:p>
-    <w:p>
-      <w:pPr>
-        <w:pStyle w:val="Nessunaspaziatura"/>
-      </w:pPr>
+      <w:hyperlink r:id="rId10" w:history="1">
+        <w:r>
+          <w:rPr>
+            <w:rStyle w:val="Collegamentoipertestuale"/>
+          </w:rPr>
+          <w:t>EV Reference App</w:t>
+        </w:r>
+        <w:r>
+          <w:rPr>
+            <w:rStyle w:val="Collegamentoipertestuale"/>
+          </w:rPr>
+          <w:t>l</w:t>
+        </w:r>
+        <w:r>
+          <w:rPr>
+            <w:rStyle w:val="Collegamentoipertestuale"/>
+          </w:rPr>
+          <w:t>ication</w:t>
+        </w:r>
+      </w:hyperlink>
+      <w:r>
+        <w:t xml:space="preserve"> </w:t>
+      </w:r>
     </w:p>
     <w:p>
       <w:pPr>
@@ -3106,23 +3142,7 @@
           <w:color w:val="000000"/>
           <w:lang w:eastAsia="en-US"/>
         </w:rPr>
-        <w:t>[</w:t>
-      </w:r>
-      <w:r>
-        <w:rPr>
-          <w:rFonts w:eastAsiaTheme="minorHAnsi"/>
-          <w:color w:val="000000"/>
-          <w:lang w:eastAsia="en-US"/>
-        </w:rPr>
-        <w:t>N/m</w:t>
-      </w:r>
-      <w:r>
-        <w:rPr>
-          <w:rFonts w:eastAsiaTheme="minorHAnsi"/>
-          <w:color w:val="000000"/>
-          <w:lang w:eastAsia="en-US"/>
-        </w:rPr>
-        <w:t>]</w:t>
+        <w:t>[N/m]</w:t>
       </w:r>
     </w:p>
     <w:sectPr>
@@ -5901,6 +5921,119 @@
     </w:lvl>
   </w:abstractNum>
   <w:abstractNum w:abstractNumId="25" w15:restartNumberingAfterBreak="0">
+    <w:nsid w:val="4D904435"/>
+    <w:multiLevelType w:val="hybridMultilevel"/>
+    <w:tmpl w:val="EE7EDA4E"/>
+    <w:lvl w:ilvl="0" w:tplc="04100001">
+      <w:start w:val="1"/>
+      <w:numFmt w:val="bullet"/>
+      <w:lvlText w:val=""/>
+      <w:lvlJc w:val="left"/>
+      <w:pPr>
+        <w:ind w:left="720" w:hanging="360"/>
+      </w:pPr>
+      <w:rPr>
+        <w:rFonts w:ascii="Symbol" w:hAnsi="Symbol" w:hint="default"/>
+      </w:rPr>
+    </w:lvl>
+    <w:lvl w:ilvl="1" w:tplc="04100003" w:tentative="1">
+      <w:start w:val="1"/>
+      <w:numFmt w:val="bullet"/>
+      <w:lvlText w:val="o"/>
+      <w:lvlJc w:val="left"/>
+      <w:pPr>
+        <w:ind w:left="1440" w:hanging="360"/>
+      </w:pPr>
+      <w:rPr>
+        <w:rFonts w:ascii="Courier New" w:hAnsi="Courier New" w:cs="Courier New" w:hint="default"/>
+      </w:rPr>
+    </w:lvl>
+    <w:lvl w:ilvl="2" w:tplc="04100005" w:tentative="1">
+      <w:start w:val="1"/>
+      <w:numFmt w:val="bullet"/>
+      <w:lvlText w:val=""/>
+      <w:lvlJc w:val="left"/>
+      <w:pPr>
+        <w:ind w:left="2160" w:hanging="360"/>
+      </w:pPr>
+      <w:rPr>
+        <w:rFonts w:ascii="Wingdings" w:hAnsi="Wingdings" w:hint="default"/>
+      </w:rPr>
+    </w:lvl>
+    <w:lvl w:ilvl="3" w:tplc="04100001" w:tentative="1">
+      <w:start w:val="1"/>
+      <w:numFmt w:val="bullet"/>
+      <w:lvlText w:val=""/>
+      <w:lvlJc w:val="left"/>
+      <w:pPr>
+        <w:ind w:left="2880" w:hanging="360"/>
+      </w:pPr>
+      <w:rPr>
+        <w:rFonts w:ascii="Symbol" w:hAnsi="Symbol" w:hint="default"/>
+      </w:rPr>
+    </w:lvl>
+    <w:lvl w:ilvl="4" w:tplc="04100003" w:tentative="1">
+      <w:start w:val="1"/>
+      <w:numFmt w:val="bullet"/>
+      <w:lvlText w:val="o"/>
+      <w:lvlJc w:val="left"/>
+      <w:pPr>
+        <w:ind w:left="3600" w:hanging="360"/>
+      </w:pPr>
+      <w:rPr>
+        <w:rFonts w:ascii="Courier New" w:hAnsi="Courier New" w:cs="Courier New" w:hint="default"/>
+      </w:rPr>
+    </w:lvl>
+    <w:lvl w:ilvl="5" w:tplc="04100005" w:tentative="1">
+      <w:start w:val="1"/>
+      <w:numFmt w:val="bullet"/>
+      <w:lvlText w:val=""/>
+      <w:lvlJc w:val="left"/>
+      <w:pPr>
+        <w:ind w:left="4320" w:hanging="360"/>
+      </w:pPr>
+      <w:rPr>
+        <w:rFonts w:ascii="Wingdings" w:hAnsi="Wingdings" w:hint="default"/>
+      </w:rPr>
+    </w:lvl>
+    <w:lvl w:ilvl="6" w:tplc="04100001" w:tentative="1">
+      <w:start w:val="1"/>
+      <w:numFmt w:val="bullet"/>
+      <w:lvlText w:val=""/>
+      <w:lvlJc w:val="left"/>
+      <w:pPr>
+        <w:ind w:left="5040" w:hanging="360"/>
+      </w:pPr>
+      <w:rPr>
+        <w:rFonts w:ascii="Symbol" w:hAnsi="Symbol" w:hint="default"/>
+      </w:rPr>
+    </w:lvl>
+    <w:lvl w:ilvl="7" w:tplc="04100003" w:tentative="1">
+      <w:start w:val="1"/>
+      <w:numFmt w:val="bullet"/>
+      <w:lvlText w:val="o"/>
+      <w:lvlJc w:val="left"/>
+      <w:pPr>
+        <w:ind w:left="5760" w:hanging="360"/>
+      </w:pPr>
+      <w:rPr>
+        <w:rFonts w:ascii="Courier New" w:hAnsi="Courier New" w:cs="Courier New" w:hint="default"/>
+      </w:rPr>
+    </w:lvl>
+    <w:lvl w:ilvl="8" w:tplc="04100005" w:tentative="1">
+      <w:start w:val="1"/>
+      <w:numFmt w:val="bullet"/>
+      <w:lvlText w:val=""/>
+      <w:lvlJc w:val="left"/>
+      <w:pPr>
+        <w:ind w:left="6480" w:hanging="360"/>
+      </w:pPr>
+      <w:rPr>
+        <w:rFonts w:ascii="Wingdings" w:hAnsi="Wingdings" w:hint="default"/>
+      </w:rPr>
+    </w:lvl>
+  </w:abstractNum>
+  <w:abstractNum w:abstractNumId="26" w15:restartNumberingAfterBreak="0">
     <w:nsid w:val="50051ECB"/>
     <w:multiLevelType w:val="hybridMultilevel"/>
     <w:tmpl w:val="79925380"/>
@@ -5986,7 +6119,7 @@
       </w:pPr>
     </w:lvl>
   </w:abstractNum>
-  <w:abstractNum w:abstractNumId="26" w15:restartNumberingAfterBreak="0">
+  <w:abstractNum w:abstractNumId="27" w15:restartNumberingAfterBreak="0">
     <w:nsid w:val="5BFB69DD"/>
     <w:multiLevelType w:val="hybridMultilevel"/>
     <w:tmpl w:val="4C0CDAB2"/>
@@ -6072,7 +6205,7 @@
       </w:pPr>
     </w:lvl>
   </w:abstractNum>
-  <w:abstractNum w:abstractNumId="27" w15:restartNumberingAfterBreak="0">
+  <w:abstractNum w:abstractNumId="28" w15:restartNumberingAfterBreak="0">
     <w:nsid w:val="5DDB5E7F"/>
     <w:multiLevelType w:val="hybridMultilevel"/>
     <w:tmpl w:val="0BE230DA"/>
@@ -6161,7 +6294,7 @@
       </w:pPr>
     </w:lvl>
   </w:abstractNum>
-  <w:abstractNum w:abstractNumId="28" w15:restartNumberingAfterBreak="0">
+  <w:abstractNum w:abstractNumId="29" w15:restartNumberingAfterBreak="0">
     <w:nsid w:val="5F020843"/>
     <w:multiLevelType w:val="hybridMultilevel"/>
     <w:tmpl w:val="2D2C6B16"/>
@@ -6253,7 +6386,7 @@
       </w:pPr>
     </w:lvl>
   </w:abstractNum>
-  <w:abstractNum w:abstractNumId="29" w15:restartNumberingAfterBreak="0">
+  <w:abstractNum w:abstractNumId="30" w15:restartNumberingAfterBreak="0">
     <w:nsid w:val="623C62FB"/>
     <w:multiLevelType w:val="hybridMultilevel"/>
     <w:tmpl w:val="FE7EC73A"/>
@@ -6366,7 +6499,7 @@
       </w:rPr>
     </w:lvl>
   </w:abstractNum>
-  <w:abstractNum w:abstractNumId="30" w15:restartNumberingAfterBreak="0">
+  <w:abstractNum w:abstractNumId="31" w15:restartNumberingAfterBreak="0">
     <w:nsid w:val="623F5584"/>
     <w:multiLevelType w:val="hybridMultilevel"/>
     <w:tmpl w:val="04C8EA54"/>
@@ -6479,7 +6612,7 @@
       </w:rPr>
     </w:lvl>
   </w:abstractNum>
-  <w:abstractNum w:abstractNumId="31" w15:restartNumberingAfterBreak="0">
+  <w:abstractNum w:abstractNumId="32" w15:restartNumberingAfterBreak="0">
     <w:nsid w:val="6F1D798B"/>
     <w:multiLevelType w:val="hybridMultilevel"/>
     <w:tmpl w:val="6A22F2BA"/>
@@ -6592,7 +6725,7 @@
       </w:rPr>
     </w:lvl>
   </w:abstractNum>
-  <w:abstractNum w:abstractNumId="32" w15:restartNumberingAfterBreak="0">
+  <w:abstractNum w:abstractNumId="33" w15:restartNumberingAfterBreak="0">
     <w:nsid w:val="70413125"/>
     <w:multiLevelType w:val="hybridMultilevel"/>
     <w:tmpl w:val="1DB06D1E"/>
@@ -6678,7 +6811,7 @@
       </w:pPr>
     </w:lvl>
   </w:abstractNum>
-  <w:abstractNum w:abstractNumId="33" w15:restartNumberingAfterBreak="0">
+  <w:abstractNum w:abstractNumId="34" w15:restartNumberingAfterBreak="0">
     <w:nsid w:val="704140C3"/>
     <w:multiLevelType w:val="hybridMultilevel"/>
     <w:tmpl w:val="602AB3E6"/>
@@ -6767,7 +6900,7 @@
       </w:pPr>
     </w:lvl>
   </w:abstractNum>
-  <w:abstractNum w:abstractNumId="34" w15:restartNumberingAfterBreak="0">
+  <w:abstractNum w:abstractNumId="35" w15:restartNumberingAfterBreak="0">
     <w:nsid w:val="751A24B6"/>
     <w:multiLevelType w:val="hybridMultilevel"/>
     <w:tmpl w:val="42D8D394"/>
@@ -6880,7 +7013,7 @@
       </w:rPr>
     </w:lvl>
   </w:abstractNum>
-  <w:abstractNum w:abstractNumId="35" w15:restartNumberingAfterBreak="0">
+  <w:abstractNum w:abstractNumId="36" w15:restartNumberingAfterBreak="0">
     <w:nsid w:val="75CD1138"/>
     <w:multiLevelType w:val="hybridMultilevel"/>
     <w:tmpl w:val="0E368578"/>
@@ -6993,7 +7126,7 @@
       </w:rPr>
     </w:lvl>
   </w:abstractNum>
-  <w:abstractNum w:abstractNumId="36" w15:restartNumberingAfterBreak="0">
+  <w:abstractNum w:abstractNumId="37" w15:restartNumberingAfterBreak="0">
     <w:nsid w:val="77902DC9"/>
     <w:multiLevelType w:val="hybridMultilevel"/>
     <w:tmpl w:val="22CE9A86"/>
@@ -7106,7 +7239,7 @@
       </w:rPr>
     </w:lvl>
   </w:abstractNum>
-  <w:abstractNum w:abstractNumId="37" w15:restartNumberingAfterBreak="0">
+  <w:abstractNum w:abstractNumId="38" w15:restartNumberingAfterBreak="0">
     <w:nsid w:val="7D201891"/>
     <w:multiLevelType w:val="hybridMultilevel"/>
     <w:tmpl w:val="4B1AB808"/>
@@ -7195,7 +7328,7 @@
       </w:pPr>
     </w:lvl>
   </w:abstractNum>
-  <w:abstractNum w:abstractNumId="38" w15:restartNumberingAfterBreak="0">
+  <w:abstractNum w:abstractNumId="39" w15:restartNumberingAfterBreak="0">
     <w:nsid w:val="7DC54BAF"/>
     <w:multiLevelType w:val="hybridMultilevel"/>
     <w:tmpl w:val="8B1C2918"/>
@@ -7321,10 +7454,10 @@
     <w:abstractNumId w:val="13"/>
   </w:num>
   <w:num w:numId="5">
-    <w:abstractNumId w:val="33"/>
+    <w:abstractNumId w:val="34"/>
   </w:num>
   <w:num w:numId="6">
-    <w:abstractNumId w:val="37"/>
+    <w:abstractNumId w:val="38"/>
   </w:num>
   <w:num w:numId="7">
     <w:abstractNumId w:val="0"/>
@@ -7333,10 +7466,10 @@
     <w:abstractNumId w:val="3"/>
   </w:num>
   <w:num w:numId="9">
-    <w:abstractNumId w:val="25"/>
+    <w:abstractNumId w:val="26"/>
   </w:num>
   <w:num w:numId="10">
-    <w:abstractNumId w:val="26"/>
+    <w:abstractNumId w:val="27"/>
   </w:num>
   <w:num w:numId="11">
     <w:abstractNumId w:val="15"/>
@@ -7348,7 +7481,7 @@
     <w:abstractNumId w:val="9"/>
   </w:num>
   <w:num w:numId="14">
-    <w:abstractNumId w:val="30"/>
+    <w:abstractNumId w:val="31"/>
   </w:num>
   <w:num w:numId="15">
     <w:abstractNumId w:val="1"/>
@@ -7357,25 +7490,25 @@
     <w:abstractNumId w:val="22"/>
   </w:num>
   <w:num w:numId="17">
-    <w:abstractNumId w:val="34"/>
+    <w:abstractNumId w:val="35"/>
   </w:num>
   <w:num w:numId="18">
     <w:abstractNumId w:val="6"/>
   </w:num>
   <w:num w:numId="19">
-    <w:abstractNumId w:val="28"/>
+    <w:abstractNumId w:val="29"/>
   </w:num>
   <w:num w:numId="20">
     <w:abstractNumId w:val="19"/>
   </w:num>
   <w:num w:numId="21">
-    <w:abstractNumId w:val="38"/>
+    <w:abstractNumId w:val="39"/>
   </w:num>
   <w:num w:numId="22">
     <w:abstractNumId w:val="7"/>
   </w:num>
   <w:num w:numId="23">
-    <w:abstractNumId w:val="32"/>
+    <w:abstractNumId w:val="33"/>
   </w:num>
   <w:num w:numId="24">
     <w:abstractNumId w:val="2"/>
@@ -7399,13 +7532,13 @@
     <w:abstractNumId w:val="11"/>
   </w:num>
   <w:num w:numId="31">
-    <w:abstractNumId w:val="35"/>
+    <w:abstractNumId w:val="36"/>
   </w:num>
   <w:num w:numId="32">
-    <w:abstractNumId w:val="36"/>
+    <w:abstractNumId w:val="37"/>
   </w:num>
   <w:num w:numId="33">
-    <w:abstractNumId w:val="27"/>
+    <w:abstractNumId w:val="28"/>
   </w:num>
   <w:num w:numId="34">
     <w:abstractNumId w:val="17"/>
@@ -7414,7 +7547,7 @@
     <w:abstractNumId w:val="16"/>
   </w:num>
   <w:num w:numId="36">
-    <w:abstractNumId w:val="29"/>
+    <w:abstractNumId w:val="30"/>
   </w:num>
   <w:num w:numId="37">
     <w:abstractNumId w:val="20"/>
@@ -7480,10 +7613,13 @@
     </w:lvlOverride>
   </w:num>
   <w:num w:numId="40">
-    <w:abstractNumId w:val="31"/>
+    <w:abstractNumId w:val="32"/>
   </w:num>
   <w:num w:numId="41">
     <w:abstractNumId w:val="24"/>
+  </w:num>
+  <w:num w:numId="42">
+    <w:abstractNumId w:val="25"/>
   </w:num>
 </w:numbering>
 </file>

</xml_diff>